<commit_message>
add break condition if likelihood is not growing
</commit_message>
<xml_diff>
--- a/REPORT.docx
+++ b/REPORT.docx
@@ -178,7 +178,7 @@
       <w:pPr>
         <w:ind w:left="480"/>
         <w:rPr>
-          <w:rFonts w:ascii="Adobe 黑体 Std R" w:eastAsia="Adobe 黑体 Std R" w:hAnsi="Adobe 黑体 Std R" w:hint="eastAsia"/>
+          <w:rFonts w:ascii="Adobe 黑体 Std R" w:eastAsia="Adobe 黑体 Std R" w:hAnsi="Adobe 黑体 Std R"/>
           <w:sz w:val="22"/>
         </w:rPr>
       </w:pPr>
@@ -326,8 +326,6 @@
           <w:sz w:val="22"/>
         </w:rPr>
       </w:pPr>
-      <w:bookmarkStart w:id="0" w:name="_GoBack"/>
-      <w:bookmarkEnd w:id="0"/>
     </w:p>
     <w:p>
       <w:pPr>
@@ -1531,22 +1529,116 @@
     <w:p>
       <w:pPr>
         <w:rPr>
-          <w:rFonts w:ascii="Courier New" w:eastAsia="微軟正黑體" w:hAnsi="Courier New" w:cs="Courier New"/>
+          <w:rFonts w:ascii="Courier New" w:eastAsia="微軟正黑體" w:hAnsi="Courier New" w:cs="Courier New" w:hint="eastAsia"/>
           <w:b/>
           <w:bCs/>
           <w:kern w:val="0"/>
-        </w:rPr>
-      </w:pPr>
-    </w:p>
-    <w:p>
-      <w:pPr>
-        <w:rPr>
-          <w:rFonts w:ascii="Courier New" w:eastAsia="微軟正黑體" w:hAnsi="Courier New" w:cs="Courier New"/>
+          <w:u w:val="single"/>
+        </w:rPr>
+      </w:pPr>
+      <w:r>
+        <w:rPr>
+          <w:rFonts w:ascii="Courier New" w:eastAsia="微軟正黑體" w:hAnsi="Courier New" w:cs="Courier New" w:hint="eastAsia"/>
           <w:b/>
           <w:bCs/>
           <w:kern w:val="0"/>
         </w:rPr>
-      </w:pPr>
+        <w:tab/>
+      </w:r>
+      <w:r>
+        <w:rPr>
+          <w:rFonts w:ascii="Courier New" w:eastAsia="微軟正黑體" w:hAnsi="Courier New" w:cs="Courier New" w:hint="eastAsia"/>
+          <w:b/>
+          <w:bCs/>
+          <w:kern w:val="0"/>
+          <w:sz w:val="22"/>
+          <w:u w:val="single"/>
+        </w:rPr>
+        <w:t>補充</w:t>
+      </w:r>
+      <w:r>
+        <w:rPr>
+          <w:rFonts w:ascii="Courier New" w:eastAsia="微軟正黑體" w:hAnsi="Courier New" w:cs="Courier New" w:hint="eastAsia"/>
+          <w:b/>
+          <w:bCs/>
+          <w:kern w:val="0"/>
+          <w:sz w:val="22"/>
+        </w:rPr>
+        <w:t>:</w:t>
+      </w:r>
+      <w:r>
+        <w:rPr>
+          <w:rFonts w:ascii="Courier New" w:eastAsia="微軟正黑體" w:hAnsi="Courier New" w:cs="Courier New" w:hint="eastAsia"/>
+          <w:b/>
+          <w:bCs/>
+          <w:kern w:val="0"/>
+          <w:sz w:val="22"/>
+        </w:rPr>
+        <w:t>每次求出</w:t>
+      </w:r>
+      <w:r>
+        <w:rPr>
+          <w:rFonts w:ascii="Adobe 黑体 Std R" w:eastAsia="Adobe 黑体 Std R" w:hAnsi="Adobe 黑体 Std R" w:cs="Courier New"/>
+          <w:b/>
+          <w:bCs/>
+          <w:kern w:val="0"/>
+          <w:sz w:val="21"/>
+          <w:szCs w:val="17"/>
+          <w:lang w:val="zh-TW"/>
+        </w:rPr>
+        <w:t>λ</w:t>
+      </w:r>
+      <w:r>
+        <w:rPr>
+          <w:rFonts w:ascii="Courier New" w:eastAsia="微軟正黑體" w:hAnsi="Courier New" w:cs="Courier New" w:hint="eastAsia"/>
+          <w:b/>
+          <w:bCs/>
+          <w:kern w:val="0"/>
+          <w:sz w:val="22"/>
+        </w:rPr>
+        <w:t>後</w:t>
+      </w:r>
+      <w:r>
+        <w:rPr>
+          <w:rFonts w:ascii="Courier New" w:eastAsia="微軟正黑體" w:hAnsi="Courier New" w:cs="Courier New" w:hint="eastAsia"/>
+          <w:b/>
+          <w:bCs/>
+          <w:kern w:val="0"/>
+          <w:sz w:val="22"/>
+        </w:rPr>
+        <w:t>都要在重新估算一次</w:t>
+      </w:r>
+      <w:r>
+        <w:rPr>
+          <w:rFonts w:ascii="Courier New" w:eastAsia="微軟正黑體" w:hAnsi="Courier New" w:cs="Courier New" w:hint="eastAsia"/>
+          <w:b/>
+          <w:bCs/>
+          <w:kern w:val="0"/>
+          <w:sz w:val="22"/>
+        </w:rPr>
+        <w:t>likelihood</w:t>
+      </w:r>
+      <w:bookmarkStart w:id="0" w:name="_GoBack"/>
+      <w:bookmarkEnd w:id="0"/>
+    </w:p>
+    <w:p>
+      <w:pPr>
+        <w:rPr>
+          <w:rFonts w:ascii="Courier New" w:eastAsia="微軟正黑體" w:hAnsi="Courier New" w:cs="Courier New"/>
+          <w:b/>
+          <w:bCs/>
+          <w:kern w:val="0"/>
+        </w:rPr>
+      </w:pPr>
+      <w:r>
+        <w:rPr>
+          <w:rFonts w:ascii="Courier New" w:eastAsia="微軟正黑體" w:hAnsi="Courier New" w:cs="Courier New" w:hint="eastAsia"/>
+          <w:b/>
+          <w:bCs/>
+          <w:kern w:val="0"/>
+        </w:rPr>
+        <w:tab/>
+      </w:r>
     </w:p>
     <w:p>
       <w:pPr>

</xml_diff>